<commit_message>
added link to write up pdf
</commit_message>
<xml_diff>
--- a/write up.docx
+++ b/write up.docx
@@ -50,28 +50,29 @@
           <w:sz w:val="24"/>
           <w:szCs w:val="24"/>
         </w:rPr>
-        <w:t>3/</w:t>
-      </w:r>
-      <w:r>
+        <w:t>3/4/2021</w:t>
+      </w:r>
+    </w:p>
+    <w:p>
+      <w:pPr>
+        <w:jc w:val="center"/>
         <w:rPr>
           <w:rFonts w:ascii="Times New Roman" w:hAnsi="Times New Roman" w:cs="Times New Roman"/>
           <w:sz w:val="24"/>
           <w:szCs w:val="24"/>
         </w:rPr>
-        <w:t>4</w:t>
-      </w:r>
+      </w:pPr>
       <w:r>
         <w:rPr>
           <w:rFonts w:ascii="Times New Roman" w:hAnsi="Times New Roman" w:cs="Times New Roman"/>
           <w:sz w:val="24"/>
           <w:szCs w:val="24"/>
         </w:rPr>
-        <w:t>/2021</w:t>
-      </w:r>
-    </w:p>
-    <w:p>
-      <w:pPr>
-        <w:jc w:val="center"/>
+        <w:t>In class assignment</w:t>
+      </w:r>
+    </w:p>
+    <w:p>
+      <w:pPr>
         <w:rPr>
           <w:rFonts w:ascii="Times New Roman" w:hAnsi="Times New Roman" w:cs="Times New Roman"/>
           <w:sz w:val="24"/>
@@ -84,8 +85,28 @@
           <w:sz w:val="24"/>
           <w:szCs w:val="24"/>
         </w:rPr>
-        <w:t>In class assignment</w:t>
-      </w:r>
+        <w:t xml:space="preserve">Link to GitHub files: </w:t>
+      </w:r>
+      <w:hyperlink r:id="rId6" w:history="1">
+        <w:r>
+          <w:rPr>
+            <w:rStyle w:val="Hyperlink"/>
+            <w:rFonts w:ascii="Times New Roman" w:hAnsi="Times New Roman" w:cs="Times New Roman"/>
+            <w:sz w:val="24"/>
+            <w:szCs w:val="24"/>
+          </w:rPr>
+          <w:t>https://github.com/alexgpitts/CS362-In-Class-Assignment-pytest--unittest-and-coverage-2</w:t>
+        </w:r>
+      </w:hyperlink>
+    </w:p>
+    <w:p>
+      <w:pPr>
+        <w:rPr>
+          <w:rFonts w:ascii="Times New Roman" w:hAnsi="Times New Roman" w:cs="Times New Roman"/>
+          <w:sz w:val="24"/>
+          <w:szCs w:val="24"/>
+        </w:rPr>
+      </w:pPr>
     </w:p>
     <w:p>
       <w:pPr>
@@ -111,62 +132,6 @@
             <wp:extent cx="5943600" cy="1391920"/>
             <wp:effectExtent l="0" t="0" r="0" b="0"/>
             <wp:docPr id="1" name="Picture 1"/>
-            <wp:cNvGraphicFramePr>
-              <a:graphicFrameLocks xmlns:a="http://schemas.openxmlformats.org/drawingml/2006/main" noChangeAspect="1"/>
-            </wp:cNvGraphicFramePr>
-            <a:graphic xmlns:a="http://schemas.openxmlformats.org/drawingml/2006/main">
-              <a:graphicData uri="http://schemas.openxmlformats.org/drawingml/2006/picture">
-                <pic:pic xmlns:pic="http://schemas.openxmlformats.org/drawingml/2006/picture">
-                  <pic:nvPicPr>
-                    <pic:cNvPr id="1" name=""/>
-                    <pic:cNvPicPr/>
-                  </pic:nvPicPr>
-                  <pic:blipFill>
-                    <a:blip r:embed="rId6"/>
-                    <a:stretch>
-                      <a:fillRect/>
-                    </a:stretch>
-                  </pic:blipFill>
-                  <pic:spPr>
-                    <a:xfrm>
-                      <a:off x="0" y="0"/>
-                      <a:ext cx="5943600" cy="1391920"/>
-                    </a:xfrm>
-                    <a:prstGeom prst="rect">
-                      <a:avLst/>
-                    </a:prstGeom>
-                  </pic:spPr>
-                </pic:pic>
-              </a:graphicData>
-            </a:graphic>
-          </wp:inline>
-        </w:drawing>
-      </w:r>
-    </w:p>
-    <w:p>
-      <w:pPr>
-        <w:rPr>
-          <w:noProof/>
-        </w:rPr>
-      </w:pPr>
-      <w:r>
-        <w:t>Then I used coverages report command to display the report</w:t>
-      </w:r>
-      <w:r>
-        <w:rPr>
-          <w:noProof/>
-        </w:rPr>
-        <w:t xml:space="preserve"> </w:t>
-      </w:r>
-      <w:r>
-        <w:rPr>
-          <w:noProof/>
-        </w:rPr>
-        <w:drawing>
-          <wp:inline distT="0" distB="0" distL="0" distR="0" wp14:anchorId="4C594EFF" wp14:editId="5BB9678A">
-            <wp:extent cx="5943600" cy="1397635"/>
-            <wp:effectExtent l="0" t="0" r="0" b="0"/>
-            <wp:docPr id="2" name="Picture 2"/>
             <wp:cNvGraphicFramePr>
               <a:graphicFrameLocks xmlns:a="http://schemas.openxmlformats.org/drawingml/2006/main" noChangeAspect="1"/>
             </wp:cNvGraphicFramePr>
@@ -186,7 +151,7 @@
                   <pic:spPr>
                     <a:xfrm>
                       <a:off x="0" y="0"/>
-                      <a:ext cx="5943600" cy="1397635"/>
+                      <a:ext cx="5943600" cy="1391920"/>
                     </a:xfrm>
                     <a:prstGeom prst="rect">
                       <a:avLst/>
@@ -200,58 +165,29 @@
       </w:r>
     </w:p>
     <w:p>
-      <w:r>
-        <w:t xml:space="preserve">Nest I fixed by tests because coverage </w:t>
-      </w:r>
-      <w:r>
-        <w:t>was not</w:t>
-      </w:r>
-      <w:r>
-        <w:t xml:space="preserve"> running them</w:t>
-      </w:r>
-      <w:r>
-        <w:t xml:space="preserve"> all</w:t>
-      </w:r>
-      <w:r>
-        <w:t xml:space="preserve">. I had them all set up like </w:t>
-      </w:r>
-      <w:proofErr w:type="spellStart"/>
-      <w:proofErr w:type="gramStart"/>
-      <w:r>
-        <w:t>pytest</w:t>
-      </w:r>
-      <w:proofErr w:type="spellEnd"/>
-      <w:r>
-        <w:t>, when</w:t>
-      </w:r>
-      <w:proofErr w:type="gramEnd"/>
-      <w:r>
-        <w:t xml:space="preserve"> I needed them in my </w:t>
-      </w:r>
-      <w:proofErr w:type="spellStart"/>
-      <w:r>
-        <w:t>unittest</w:t>
-      </w:r>
-      <w:proofErr w:type="spellEnd"/>
-      <w:r>
-        <w:t xml:space="preserve"> class.</w:t>
-      </w:r>
-    </w:p>
-    <w:p>
-      <w:pPr>
-        <w:rPr>
-          <w:noProof/>
-        </w:rPr>
-      </w:pPr>
+      <w:pPr>
+        <w:rPr>
+          <w:noProof/>
+        </w:rPr>
+      </w:pPr>
+      <w:r>
+        <w:t>Then I used coverages report command to display the report</w:t>
+      </w:r>
+      <w:r>
+        <w:rPr>
+          <w:noProof/>
+        </w:rPr>
+        <w:t xml:space="preserve"> </w:t>
+      </w:r>
       <w:r>
         <w:rPr>
           <w:noProof/>
         </w:rPr>
         <w:drawing>
-          <wp:inline distT="0" distB="0" distL="0" distR="0" wp14:anchorId="5E84ACCC" wp14:editId="692F0E67">
-            <wp:extent cx="5943600" cy="1990725"/>
-            <wp:effectExtent l="0" t="0" r="0" b="9525"/>
-            <wp:docPr id="3" name="Picture 3"/>
+          <wp:inline distT="0" distB="0" distL="0" distR="0" wp14:anchorId="4C594EFF" wp14:editId="5BB9678A">
+            <wp:extent cx="5943600" cy="1397635"/>
+            <wp:effectExtent l="0" t="0" r="0" b="0"/>
+            <wp:docPr id="2" name="Picture 2"/>
             <wp:cNvGraphicFramePr>
               <a:graphicFrameLocks xmlns:a="http://schemas.openxmlformats.org/drawingml/2006/main" noChangeAspect="1"/>
             </wp:cNvGraphicFramePr>
@@ -271,7 +207,7 @@
                   <pic:spPr>
                     <a:xfrm>
                       <a:off x="0" y="0"/>
-                      <a:ext cx="5943600" cy="1990725"/>
+                      <a:ext cx="5943600" cy="1397635"/>
                     </a:xfrm>
                     <a:prstGeom prst="rect">
                       <a:avLst/>
@@ -284,14 +220,42 @@
         </w:drawing>
       </w:r>
     </w:p>
-    <w:p/>
-    <w:p/>
-    <w:p/>
-    <w:p/>
-    <w:p>
-      <w:r>
-        <w:lastRenderedPageBreak/>
-        <w:t>Now, when I ran the report command again, it showed all my test.</w:t>
+    <w:p>
+      <w:r>
+        <w:t xml:space="preserve">Nest I fixed by tests because coverage </w:t>
+      </w:r>
+      <w:r>
+        <w:t>was not</w:t>
+      </w:r>
+      <w:r>
+        <w:t xml:space="preserve"> running them</w:t>
+      </w:r>
+      <w:r>
+        <w:t xml:space="preserve"> all</w:t>
+      </w:r>
+      <w:r>
+        <w:t xml:space="preserve">. I had them all set up like </w:t>
+      </w:r>
+      <w:proofErr w:type="spellStart"/>
+      <w:proofErr w:type="gramStart"/>
+      <w:r>
+        <w:t>pytest</w:t>
+      </w:r>
+      <w:proofErr w:type="spellEnd"/>
+      <w:r>
+        <w:t>, when</w:t>
+      </w:r>
+      <w:proofErr w:type="gramEnd"/>
+      <w:r>
+        <w:t xml:space="preserve"> I needed them in my </w:t>
+      </w:r>
+      <w:proofErr w:type="spellStart"/>
+      <w:r>
+        <w:t>unittest</w:t>
+      </w:r>
+      <w:proofErr w:type="spellEnd"/>
+      <w:r>
+        <w:t xml:space="preserve"> class.</w:t>
       </w:r>
     </w:p>
     <w:p>
@@ -305,10 +269,10 @@
           <w:noProof/>
         </w:rPr>
         <w:drawing>
-          <wp:inline distT="0" distB="0" distL="0" distR="0" wp14:anchorId="0CAD53AE" wp14:editId="706FE5D1">
-            <wp:extent cx="5372100" cy="1400175"/>
+          <wp:inline distT="0" distB="0" distL="0" distR="0" wp14:anchorId="5E84ACCC" wp14:editId="692F0E67">
+            <wp:extent cx="5943600" cy="1990725"/>
             <wp:effectExtent l="0" t="0" r="0" b="9525"/>
-            <wp:docPr id="4" name="Picture 4"/>
+            <wp:docPr id="3" name="Picture 3"/>
             <wp:cNvGraphicFramePr>
               <a:graphicFrameLocks xmlns:a="http://schemas.openxmlformats.org/drawingml/2006/main" noChangeAspect="1"/>
             </wp:cNvGraphicFramePr>
@@ -328,7 +292,7 @@
                   <pic:spPr>
                     <a:xfrm>
                       <a:off x="0" y="0"/>
-                      <a:ext cx="5372100" cy="1400175"/>
+                      <a:ext cx="5943600" cy="1990725"/>
                     </a:xfrm>
                     <a:prstGeom prst="rect">
                       <a:avLst/>
@@ -347,20 +311,28 @@
           <w:noProof/>
         </w:rPr>
       </w:pPr>
-      <w:r>
-        <w:rPr>
-          <w:noProof/>
-        </w:rPr>
-        <w:t>Next, I ran the html command to generate an html page report</w:t>
-      </w:r>
-    </w:p>
-    <w:p>
-      <w:r>
+    </w:p>
+    <w:p>
+      <w:r>
+        <w:lastRenderedPageBreak/>
+        <w:t>Now, when I ran the report command again, it showed all my test.</w:t>
+      </w:r>
+    </w:p>
+    <w:p>
+      <w:pPr>
+        <w:rPr>
+          <w:noProof/>
+        </w:rPr>
+      </w:pPr>
+      <w:r>
+        <w:rPr>
+          <w:noProof/>
+        </w:rPr>
         <w:drawing>
-          <wp:inline distT="0" distB="0" distL="0" distR="0" wp14:anchorId="02FEC4F1" wp14:editId="02D5F66B">
-            <wp:extent cx="4457700" cy="247650"/>
-            <wp:effectExtent l="0" t="0" r="0" b="0"/>
-            <wp:docPr id="5" name="Picture 5"/>
+          <wp:inline distT="0" distB="0" distL="0" distR="0" wp14:anchorId="0CAD53AE" wp14:editId="706FE5D1">
+            <wp:extent cx="5372100" cy="1400175"/>
+            <wp:effectExtent l="0" t="0" r="0" b="9525"/>
+            <wp:docPr id="4" name="Picture 4"/>
             <wp:cNvGraphicFramePr>
               <a:graphicFrameLocks xmlns:a="http://schemas.openxmlformats.org/drawingml/2006/main" noChangeAspect="1"/>
             </wp:cNvGraphicFramePr>
@@ -380,7 +352,7 @@
                   <pic:spPr>
                     <a:xfrm>
                       <a:off x="0" y="0"/>
-                      <a:ext cx="4457700" cy="247650"/>
+                      <a:ext cx="5372100" cy="1400175"/>
                     </a:xfrm>
                     <a:prstGeom prst="rect">
                       <a:avLst/>
@@ -394,15 +366,28 @@
       </w:r>
     </w:p>
     <w:p>
+      <w:pPr>
+        <w:rPr>
+          <w:noProof/>
+        </w:rPr>
+      </w:pPr>
+      <w:r>
+        <w:rPr>
+          <w:noProof/>
+        </w:rPr>
+        <w:t>Next, I ran the html command to generate an html page report</w:t>
+      </w:r>
+    </w:p>
+    <w:p>
       <w:r>
         <w:rPr>
           <w:noProof/>
         </w:rPr>
         <w:drawing>
-          <wp:inline distT="0" distB="0" distL="0" distR="0" wp14:anchorId="10CE336A" wp14:editId="189CB990">
-            <wp:extent cx="4468483" cy="1989342"/>
-            <wp:effectExtent l="0" t="0" r="8890" b="0"/>
-            <wp:docPr id="6" name="Picture 6"/>
+          <wp:inline distT="0" distB="0" distL="0" distR="0" wp14:anchorId="02FEC4F1" wp14:editId="02D5F66B">
+            <wp:extent cx="4457700" cy="247650"/>
+            <wp:effectExtent l="0" t="0" r="0" b="0"/>
+            <wp:docPr id="5" name="Picture 5"/>
             <wp:cNvGraphicFramePr>
               <a:graphicFrameLocks xmlns:a="http://schemas.openxmlformats.org/drawingml/2006/main" noChangeAspect="1"/>
             </wp:cNvGraphicFramePr>
@@ -422,7 +407,7 @@
                   <pic:spPr>
                     <a:xfrm>
                       <a:off x="0" y="0"/>
-                      <a:ext cx="4543486" cy="2022733"/>
+                      <a:ext cx="4457700" cy="247650"/>
                     </a:xfrm>
                     <a:prstGeom prst="rect">
                       <a:avLst/>
@@ -437,30 +422,14 @@
     </w:p>
     <w:p>
       <w:r>
-        <w:t xml:space="preserve">Next, I ran </w:t>
-      </w:r>
-      <w:proofErr w:type="spellStart"/>
-      <w:r>
-        <w:t>pytests</w:t>
-      </w:r>
-      <w:proofErr w:type="spellEnd"/>
-      <w:r>
-        <w:t xml:space="preserve"> coverage test on my file</w:t>
-      </w:r>
-      <w:r>
-        <w:t>.</w:t>
-      </w:r>
-    </w:p>
-    <w:p>
-      <w:r>
         <w:rPr>
           <w:noProof/>
         </w:rPr>
         <w:drawing>
-          <wp:inline distT="0" distB="0" distL="0" distR="0" wp14:anchorId="3F8163E6" wp14:editId="06658CFF">
-            <wp:extent cx="5943600" cy="2744470"/>
-            <wp:effectExtent l="0" t="0" r="0" b="0"/>
-            <wp:docPr id="8" name="Picture 8"/>
+          <wp:inline distT="0" distB="0" distL="0" distR="0" wp14:anchorId="10CE336A" wp14:editId="189CB990">
+            <wp:extent cx="4468483" cy="1989342"/>
+            <wp:effectExtent l="0" t="0" r="8890" b="0"/>
+            <wp:docPr id="6" name="Picture 6"/>
             <wp:cNvGraphicFramePr>
               <a:graphicFrameLocks xmlns:a="http://schemas.openxmlformats.org/drawingml/2006/main" noChangeAspect="1"/>
             </wp:cNvGraphicFramePr>
@@ -480,7 +449,7 @@
                   <pic:spPr>
                     <a:xfrm>
                       <a:off x="0" y="0"/>
-                      <a:ext cx="5943600" cy="2744470"/>
+                      <a:ext cx="4543486" cy="2022733"/>
                     </a:xfrm>
                     <a:prstGeom prst="rect">
                       <a:avLst/>
@@ -493,37 +462,32 @@
         </w:drawing>
       </w:r>
     </w:p>
-    <w:p/>
-    <w:p/>
-    <w:p/>
-    <w:p>
-      <w:r>
-        <w:t xml:space="preserve">Finally, I ran the html command for the </w:t>
+    <w:p>
+      <w:r>
+        <w:t xml:space="preserve">Next, I ran </w:t>
       </w:r>
       <w:proofErr w:type="spellStart"/>
       <w:r>
-        <w:t>pytest</w:t>
+        <w:t>pytests</w:t>
       </w:r>
       <w:proofErr w:type="spellEnd"/>
       <w:r>
-        <w:t xml:space="preserve"> coverage test which generated an html report. It did overwrite my old one for some reason.</w:t>
-      </w:r>
-    </w:p>
-    <w:p>
-      <w:pPr>
-        <w:rPr>
-          <w:noProof/>
-        </w:rPr>
-      </w:pPr>
+        <w:t xml:space="preserve"> coverage test on my file</w:t>
+      </w:r>
+      <w:r>
+        <w:t>.</w:t>
+      </w:r>
+    </w:p>
+    <w:p>
       <w:r>
         <w:rPr>
           <w:noProof/>
         </w:rPr>
         <w:drawing>
-          <wp:inline distT="0" distB="0" distL="0" distR="0" wp14:anchorId="51EA0BAA" wp14:editId="2895D6EF">
-            <wp:extent cx="5503653" cy="3161660"/>
-            <wp:effectExtent l="0" t="0" r="1905" b="1270"/>
-            <wp:docPr id="7" name="Picture 7"/>
+          <wp:inline distT="0" distB="0" distL="0" distR="0" wp14:anchorId="3F8163E6" wp14:editId="06658CFF">
+            <wp:extent cx="5943600" cy="2744470"/>
+            <wp:effectExtent l="0" t="0" r="0" b="0"/>
+            <wp:docPr id="8" name="Picture 8"/>
             <wp:cNvGraphicFramePr>
               <a:graphicFrameLocks xmlns:a="http://schemas.openxmlformats.org/drawingml/2006/main" noChangeAspect="1"/>
             </wp:cNvGraphicFramePr>
@@ -543,6 +507,69 @@
                   <pic:spPr>
                     <a:xfrm>
                       <a:off x="0" y="0"/>
+                      <a:ext cx="5943600" cy="2744470"/>
+                    </a:xfrm>
+                    <a:prstGeom prst="rect">
+                      <a:avLst/>
+                    </a:prstGeom>
+                  </pic:spPr>
+                </pic:pic>
+              </a:graphicData>
+            </a:graphic>
+          </wp:inline>
+        </w:drawing>
+      </w:r>
+    </w:p>
+    <w:p/>
+    <w:p/>
+    <w:p/>
+    <w:p>
+      <w:r>
+        <w:t xml:space="preserve">Finally, I ran the html command for the </w:t>
+      </w:r>
+      <w:proofErr w:type="spellStart"/>
+      <w:r>
+        <w:t>pytest</w:t>
+      </w:r>
+      <w:proofErr w:type="spellEnd"/>
+      <w:r>
+        <w:t xml:space="preserve"> coverage test which generated an html report. It did overwrite my old one for some reason.</w:t>
+      </w:r>
+    </w:p>
+    <w:p>
+      <w:pPr>
+        <w:rPr>
+          <w:noProof/>
+        </w:rPr>
+      </w:pPr>
+      <w:r>
+        <w:rPr>
+          <w:noProof/>
+        </w:rPr>
+        <w:drawing>
+          <wp:inline distT="0" distB="0" distL="0" distR="0" wp14:anchorId="51EA0BAA" wp14:editId="2895D6EF">
+            <wp:extent cx="5503653" cy="3161660"/>
+            <wp:effectExtent l="0" t="0" r="1905" b="1270"/>
+            <wp:docPr id="7" name="Picture 7"/>
+            <wp:cNvGraphicFramePr>
+              <a:graphicFrameLocks xmlns:a="http://schemas.openxmlformats.org/drawingml/2006/main" noChangeAspect="1"/>
+            </wp:cNvGraphicFramePr>
+            <a:graphic xmlns:a="http://schemas.openxmlformats.org/drawingml/2006/main">
+              <a:graphicData uri="http://schemas.openxmlformats.org/drawingml/2006/picture">
+                <pic:pic xmlns:pic="http://schemas.openxmlformats.org/drawingml/2006/picture">
+                  <pic:nvPicPr>
+                    <pic:cNvPr id="1" name=""/>
+                    <pic:cNvPicPr/>
+                  </pic:nvPicPr>
+                  <pic:blipFill>
+                    <a:blip r:embed="rId14"/>
+                    <a:stretch>
+                      <a:fillRect/>
+                    </a:stretch>
+                  </pic:blipFill>
+                  <pic:spPr>
+                    <a:xfrm>
+                      <a:off x="0" y="0"/>
                       <a:ext cx="5519852" cy="3170966"/>
                     </a:xfrm>
                     <a:prstGeom prst="rect">
@@ -565,6 +592,9 @@
     </w:p>
     <w:p>
       <w:r>
+        <w:rPr>
+          <w:noProof/>
+        </w:rPr>
         <w:drawing>
           <wp:inline distT="0" distB="0" distL="0" distR="0" wp14:anchorId="4E1287A9" wp14:editId="37EB3D8E">
             <wp:extent cx="5410200" cy="1971675"/>
@@ -581,7 +611,7 @@
                     <pic:cNvPicPr/>
                   </pic:nvPicPr>
                   <pic:blipFill>
-                    <a:blip r:embed="rId14"/>
+                    <a:blip r:embed="rId15"/>
                     <a:stretch>
                       <a:fillRect/>
                     </a:stretch>
@@ -1136,6 +1166,29 @@
     <w:uiPriority w:val="99"/>
     <w:rsid w:val="00F32B36"/>
   </w:style>
+  <w:style w:type="character" w:styleId="Hyperlink">
+    <w:name w:val="Hyperlink"/>
+    <w:basedOn w:val="DefaultParagraphFont"/>
+    <w:uiPriority w:val="99"/>
+    <w:unhideWhenUsed/>
+    <w:rsid w:val="00535A1B"/>
+    <w:rPr>
+      <w:color w:val="0563C1" w:themeColor="hyperlink"/>
+      <w:u w:val="single"/>
+    </w:rPr>
+  </w:style>
+  <w:style w:type="character" w:styleId="UnresolvedMention">
+    <w:name w:val="Unresolved Mention"/>
+    <w:basedOn w:val="DefaultParagraphFont"/>
+    <w:uiPriority w:val="99"/>
+    <w:semiHidden/>
+    <w:unhideWhenUsed/>
+    <w:rsid w:val="00535A1B"/>
+    <w:rPr>
+      <w:color w:val="605E5C"/>
+      <w:shd w:val="clear" w:color="auto" w:fill="E1DFDD"/>
+    </w:rPr>
+  </w:style>
 </w:styles>
 </file>
 

</xml_diff>